<commit_message>
Minor fixes on mid exam
</commit_message>
<xml_diff>
--- a/Courses/Software-Sciences/Module-1-OOP/06-Mid-Exam/06-Mid-Exam.docx
+++ b/Courses/Software-Sciences/Module-1-OOP/06-Mid-Exam/06-Mid-Exam.docx
@@ -2835,7 +2835,7 @@
     <w:tbl>
       <w:tblPr>
         <w:tblStyle w:val="TableGrid1"/>
-        <w:tblW w:w="10490" w:type="dxa"/>
+        <w:tblW w:w="10476" w:type="dxa"/>
         <w:tblInd w:w="-5" w:type="dxa"/>
         <w:tblLayout w:type="fixed"/>
         <w:tblCellMar>
@@ -2847,17 +2847,17 @@
         <w:tblLook w:val="04A0" w:firstRow="1" w:lastRow="0" w:firstColumn="1" w:lastColumn="0" w:noHBand="0" w:noVBand="1"/>
       </w:tblPr>
       <w:tblGrid>
-        <w:gridCol w:w="1135"/>
-        <w:gridCol w:w="4678"/>
-        <w:gridCol w:w="4677"/>
+        <w:gridCol w:w="1133"/>
+        <w:gridCol w:w="4672"/>
+        <w:gridCol w:w="4671"/>
       </w:tblGrid>
       <w:tr>
         <w:trPr>
-          <w:trHeight w:val="457"/>
+          <w:trHeight w:val="386"/>
         </w:trPr>
         <w:tc>
           <w:tcPr>
-            <w:tcW w:w="1135" w:type="dxa"/>
+            <w:tcW w:w="1133" w:type="dxa"/>
             <w:shd w:val="clear" w:color="auto" w:fill="D9D9D9"/>
             <w:vAlign w:val="center"/>
           </w:tcPr>
@@ -2882,7 +2882,7 @@
         </w:tc>
         <w:tc>
           <w:tcPr>
-            <w:tcW w:w="4678" w:type="dxa"/>
+            <w:tcW w:w="4672" w:type="dxa"/>
             <w:shd w:val="clear" w:color="auto" w:fill="D9D9D9"/>
             <w:vAlign w:val="center"/>
           </w:tcPr>
@@ -2907,7 +2907,7 @@
         </w:tc>
         <w:tc>
           <w:tcPr>
-            <w:tcW w:w="4677" w:type="dxa"/>
+            <w:tcW w:w="4671" w:type="dxa"/>
             <w:shd w:val="clear" w:color="auto" w:fill="D9D9D9"/>
             <w:vAlign w:val="center"/>
           </w:tcPr>
@@ -2933,11 +2933,11 @@
       </w:tr>
       <w:tr>
         <w:trPr>
-          <w:trHeight w:val="406"/>
+          <w:trHeight w:val="343"/>
         </w:trPr>
         <w:tc>
           <w:tcPr>
-            <w:tcW w:w="1135" w:type="dxa"/>
+            <w:tcW w:w="1133" w:type="dxa"/>
           </w:tcPr>
           <w:p>
             <w:pPr>
@@ -2998,7 +2998,7 @@
         </w:tc>
         <w:tc>
           <w:tcPr>
-            <w:tcW w:w="4678" w:type="dxa"/>
+            <w:tcW w:w="4672" w:type="dxa"/>
           </w:tcPr>
           <w:p>
             <w:pPr>
@@ -3021,7 +3021,7 @@
         </w:tc>
         <w:tc>
           <w:tcPr>
-            <w:tcW w:w="4677" w:type="dxa"/>
+            <w:tcW w:w="4671" w:type="dxa"/>
           </w:tcPr>
           <w:p>
             <w:pPr>
@@ -3081,23 +3081,7 @@
                 <w:rFonts w:cstheme="minorHAnsi"/>
                 <w:lang w:val="ru-RU"/>
               </w:rPr>
-              <w:t xml:space="preserve"> </w:t>
-            </w:r>
-            <w:proofErr w:type="spellStart"/>
-            <w:r>
-              <w:rPr>
-                <w:rFonts w:cstheme="minorHAnsi"/>
-                <w:lang w:val="ru-RU"/>
-              </w:rPr>
-              <w:t>струва</w:t>
-            </w:r>
-            <w:proofErr w:type="spellEnd"/>
-            <w:r>
-              <w:rPr>
-                <w:rFonts w:cstheme="minorHAnsi"/>
-                <w:lang w:val="ru-RU"/>
-              </w:rPr>
-              <w:t xml:space="preserve"> </w:t>
+              <w:t xml:space="preserve"> струва </w:t>
             </w:r>
             <w:r>
               <w:rPr>
@@ -3278,11 +3262,11 @@
       </w:tr>
       <w:tr>
         <w:trPr>
-          <w:trHeight w:val="406"/>
+          <w:trHeight w:val="343"/>
         </w:trPr>
         <w:tc>
           <w:tcPr>
-            <w:tcW w:w="1135" w:type="dxa"/>
+            <w:tcW w:w="1133" w:type="dxa"/>
           </w:tcPr>
           <w:p>
             <w:pPr>
@@ -3343,7 +3327,7 @@
         </w:tc>
         <w:tc>
           <w:tcPr>
-            <w:tcW w:w="4678" w:type="dxa"/>
+            <w:tcW w:w="4672" w:type="dxa"/>
           </w:tcPr>
           <w:p>
             <w:pPr>
@@ -3366,7 +3350,7 @@
         </w:tc>
         <w:tc>
           <w:tcPr>
-            <w:tcW w:w="4677" w:type="dxa"/>
+            <w:tcW w:w="4671" w:type="dxa"/>
           </w:tcPr>
           <w:p>
             <w:pPr>
@@ -3380,11 +3364,11 @@
       </w:tr>
       <w:tr>
         <w:trPr>
-          <w:trHeight w:val="406"/>
+          <w:trHeight w:val="343"/>
         </w:trPr>
         <w:tc>
           <w:tcPr>
-            <w:tcW w:w="1135" w:type="dxa"/>
+            <w:tcW w:w="1133" w:type="dxa"/>
           </w:tcPr>
           <w:p>
             <w:pPr>
@@ -3445,7 +3429,7 @@
         </w:tc>
         <w:tc>
           <w:tcPr>
-            <w:tcW w:w="4678" w:type="dxa"/>
+            <w:tcW w:w="4672" w:type="dxa"/>
           </w:tcPr>
           <w:p>
             <w:pPr>
@@ -3484,7 +3468,7 @@
         </w:tc>
         <w:tc>
           <w:tcPr>
-            <w:tcW w:w="4677" w:type="dxa"/>
+            <w:tcW w:w="4671" w:type="dxa"/>
           </w:tcPr>
           <w:p>
             <w:pPr>
@@ -3727,32 +3711,21 @@
           <w:bCs/>
           <w:lang w:val="bg-BG"/>
         </w:rPr>
-        <w:t>"</w:t>
-      </w:r>
-      <w:proofErr w:type="spellStart"/>
-      <w:r>
-        <w:rPr>
-          <w:rFonts w:ascii="Consolas" w:eastAsia="Calibri" w:hAnsi="Consolas" w:cs="Times New Roman"/>
-          <w:b/>
-          <w:bCs/>
-          <w:lang w:val="bg-BG"/>
-        </w:rPr>
-        <w:t>Stop"</w:t>
+        <w:t>"Stop"</w:t>
       </w:r>
       <w:r>
         <w:rPr>
           <w:rFonts w:eastAsia="Calibri" w:cstheme="minorHAnsi"/>
           <w:lang w:val="bg-BG"/>
         </w:rPr>
-        <w:t>или</w:t>
-      </w:r>
-      <w:proofErr w:type="spellEnd"/>
+        <w:t xml:space="preserve"> </w:t>
+      </w:r>
       <w:r>
         <w:rPr>
           <w:rFonts w:eastAsia="Calibri" w:cstheme="minorHAnsi"/>
           <w:lang w:val="bg-BG"/>
         </w:rPr>
-        <w:t xml:space="preserve"> при заявка за купуване на продукт, чиято стойност е</w:t>
+        <w:t>или при заявка за купуване на продукт, чиято стойност е</w:t>
       </w:r>
       <w:r>
         <w:rPr>
@@ -3927,27 +3900,7 @@
           <w:bCs/>
           <w:lang w:val="bg-BG"/>
         </w:rPr>
-        <w:t>"</w:t>
-      </w:r>
-      <w:proofErr w:type="spellStart"/>
-      <w:r>
-        <w:rPr>
-          <w:rFonts w:ascii="Consolas" w:eastAsia="Calibri" w:hAnsi="Consolas" w:cs="Times New Roman"/>
-          <w:b/>
-          <w:bCs/>
-          <w:lang w:val="bg-BG"/>
-        </w:rPr>
-        <w:t>Stop</w:t>
-      </w:r>
-      <w:proofErr w:type="spellEnd"/>
-      <w:r>
-        <w:rPr>
-          <w:rFonts w:ascii="Consolas" w:eastAsia="Calibri" w:hAnsi="Consolas" w:cs="Times New Roman"/>
-          <w:b/>
-          <w:bCs/>
-          <w:lang w:val="bg-BG"/>
-        </w:rPr>
-        <w:t>"</w:t>
+        <w:t>"Stop"</w:t>
       </w:r>
       <w:r>
         <w:rPr>
@@ -4004,9 +3957,17 @@
           <w:bCs/>
           <w:lang w:val="bg-BG"/>
         </w:rPr>
-        <w:t>"</w:t>
-      </w:r>
-      <w:proofErr w:type="spellStart"/>
+        <w:t xml:space="preserve">"You bought </w:t>
+      </w:r>
+      <w:r>
+        <w:rPr>
+          <w:rFonts w:eastAsia="Calibri" w:cstheme="minorHAnsi"/>
+          <w:b/>
+          <w:bCs/>
+          <w:lang w:val="bg-BG"/>
+        </w:rPr>
+        <w:t>{брой на закупените продукти}</w:t>
+      </w:r>
       <w:r>
         <w:rPr>
           <w:rFonts w:ascii="Consolas" w:eastAsia="Calibri" w:hAnsi="Consolas" w:cs="Times New Roman"/>
@@ -4014,9 +3975,17 @@
           <w:bCs/>
           <w:lang w:val="bg-BG"/>
         </w:rPr>
-        <w:t>You</w:t>
-      </w:r>
-      <w:proofErr w:type="spellEnd"/>
+        <w:t xml:space="preserve"> products for </w:t>
+      </w:r>
+      <w:r>
+        <w:rPr>
+          <w:rFonts w:eastAsia="Calibri" w:cstheme="minorHAnsi"/>
+          <w:b/>
+          <w:bCs/>
+          <w:lang w:val="bg-BG"/>
+        </w:rPr>
+        <w:t>{цена на покупките}</w:t>
+      </w:r>
       <w:r>
         <w:rPr>
           <w:rFonts w:ascii="Consolas" w:eastAsia="Calibri" w:hAnsi="Consolas" w:cs="Times New Roman"/>
@@ -4024,123 +3993,7 @@
           <w:bCs/>
           <w:lang w:val="bg-BG"/>
         </w:rPr>
-        <w:t xml:space="preserve"> </w:t>
-      </w:r>
-      <w:proofErr w:type="spellStart"/>
-      <w:r>
-        <w:rPr>
-          <w:rFonts w:ascii="Consolas" w:eastAsia="Calibri" w:hAnsi="Consolas" w:cs="Times New Roman"/>
-          <w:b/>
-          <w:bCs/>
-          <w:lang w:val="bg-BG"/>
-        </w:rPr>
-        <w:t>bought</w:t>
-      </w:r>
-      <w:proofErr w:type="spellEnd"/>
-      <w:r>
-        <w:rPr>
-          <w:rFonts w:ascii="Consolas" w:eastAsia="Calibri" w:hAnsi="Consolas" w:cs="Times New Roman"/>
-          <w:b/>
-          <w:bCs/>
-          <w:lang w:val="bg-BG"/>
-        </w:rPr>
-        <w:t xml:space="preserve"> </w:t>
-      </w:r>
-      <w:r>
-        <w:rPr>
-          <w:rFonts w:eastAsia="Calibri" w:cstheme="minorHAnsi"/>
-          <w:b/>
-          <w:bCs/>
-          <w:lang w:val="bg-BG"/>
-        </w:rPr>
-        <w:t>{брой на закупените продукти}</w:t>
-      </w:r>
-      <w:r>
-        <w:rPr>
-          <w:rFonts w:ascii="Consolas" w:eastAsia="Calibri" w:hAnsi="Consolas" w:cs="Times New Roman"/>
-          <w:b/>
-          <w:bCs/>
-          <w:lang w:val="bg-BG"/>
-        </w:rPr>
-        <w:t xml:space="preserve"> </w:t>
-      </w:r>
-      <w:proofErr w:type="spellStart"/>
-      <w:r>
-        <w:rPr>
-          <w:rFonts w:ascii="Consolas" w:eastAsia="Calibri" w:hAnsi="Consolas" w:cs="Times New Roman"/>
-          <w:b/>
-          <w:bCs/>
-          <w:lang w:val="bg-BG"/>
-        </w:rPr>
-        <w:t>products</w:t>
-      </w:r>
-      <w:proofErr w:type="spellEnd"/>
-      <w:r>
-        <w:rPr>
-          <w:rFonts w:ascii="Consolas" w:eastAsia="Calibri" w:hAnsi="Consolas" w:cs="Times New Roman"/>
-          <w:b/>
-          <w:bCs/>
-          <w:lang w:val="bg-BG"/>
-        </w:rPr>
-        <w:t xml:space="preserve"> </w:t>
-      </w:r>
-      <w:proofErr w:type="spellStart"/>
-      <w:r>
-        <w:rPr>
-          <w:rFonts w:ascii="Consolas" w:eastAsia="Calibri" w:hAnsi="Consolas" w:cs="Times New Roman"/>
-          <w:b/>
-          <w:bCs/>
-          <w:lang w:val="bg-BG"/>
-        </w:rPr>
-        <w:t>for</w:t>
-      </w:r>
-      <w:proofErr w:type="spellEnd"/>
-      <w:r>
-        <w:rPr>
-          <w:rFonts w:ascii="Consolas" w:eastAsia="Calibri" w:hAnsi="Consolas" w:cs="Times New Roman"/>
-          <w:b/>
-          <w:bCs/>
-          <w:lang w:val="bg-BG"/>
-        </w:rPr>
-        <w:t xml:space="preserve"> </w:t>
-      </w:r>
-      <w:r>
-        <w:rPr>
-          <w:rFonts w:eastAsia="Calibri" w:cstheme="minorHAnsi"/>
-          <w:b/>
-          <w:bCs/>
-          <w:lang w:val="bg-BG"/>
-        </w:rPr>
-        <w:t>{цена на покупките}</w:t>
-      </w:r>
-      <w:r>
-        <w:rPr>
-          <w:rFonts w:ascii="Consolas" w:eastAsia="Calibri" w:hAnsi="Consolas" w:cs="Times New Roman"/>
-          <w:b/>
-          <w:bCs/>
-          <w:lang w:val="bg-BG"/>
-        </w:rPr>
-        <w:t xml:space="preserve"> </w:t>
-      </w:r>
-      <w:proofErr w:type="spellStart"/>
-      <w:r>
-        <w:rPr>
-          <w:rFonts w:ascii="Consolas" w:eastAsia="Calibri" w:hAnsi="Consolas" w:cs="Times New Roman"/>
-          <w:b/>
-          <w:bCs/>
-          <w:lang w:val="bg-BG"/>
-        </w:rPr>
-        <w:t>leva</w:t>
-      </w:r>
-      <w:proofErr w:type="spellEnd"/>
-      <w:r>
-        <w:rPr>
-          <w:rFonts w:ascii="Consolas" w:eastAsia="Calibri" w:hAnsi="Consolas" w:cs="Times New Roman"/>
-          <w:b/>
-          <w:bCs/>
-          <w:lang w:val="bg-BG"/>
-        </w:rPr>
-        <w:t>."</w:t>
+        <w:t xml:space="preserve"> leva."</w:t>
       </w:r>
     </w:p>
     <w:p>
@@ -4195,107 +4048,7 @@
           <w:bCs/>
           <w:lang w:val="bg-BG"/>
         </w:rPr>
-        <w:t>"</w:t>
-      </w:r>
-      <w:proofErr w:type="spellStart"/>
-      <w:r>
-        <w:rPr>
-          <w:rFonts w:ascii="Consolas" w:hAnsi="Consolas"/>
-          <w:b/>
-          <w:bCs/>
-          <w:lang w:val="bg-BG"/>
-        </w:rPr>
-        <w:t>You</w:t>
-      </w:r>
-      <w:proofErr w:type="spellEnd"/>
-      <w:r>
-        <w:rPr>
-          <w:rFonts w:ascii="Consolas" w:hAnsi="Consolas"/>
-          <w:b/>
-          <w:bCs/>
-          <w:lang w:val="bg-BG"/>
-        </w:rPr>
-        <w:t xml:space="preserve"> </w:t>
-      </w:r>
-      <w:proofErr w:type="spellStart"/>
-      <w:r>
-        <w:rPr>
-          <w:rFonts w:ascii="Consolas" w:hAnsi="Consolas"/>
-          <w:b/>
-          <w:bCs/>
-          <w:lang w:val="bg-BG"/>
-        </w:rPr>
-        <w:t>don't</w:t>
-      </w:r>
-      <w:proofErr w:type="spellEnd"/>
-      <w:r>
-        <w:rPr>
-          <w:rFonts w:ascii="Consolas" w:hAnsi="Consolas"/>
-          <w:b/>
-          <w:bCs/>
-          <w:lang w:val="bg-BG"/>
-        </w:rPr>
-        <w:t xml:space="preserve"> </w:t>
-      </w:r>
-      <w:proofErr w:type="spellStart"/>
-      <w:r>
-        <w:rPr>
-          <w:rFonts w:ascii="Consolas" w:hAnsi="Consolas"/>
-          <w:b/>
-          <w:bCs/>
-          <w:lang w:val="bg-BG"/>
-        </w:rPr>
-        <w:t>have</w:t>
-      </w:r>
-      <w:proofErr w:type="spellEnd"/>
-      <w:r>
-        <w:rPr>
-          <w:rFonts w:ascii="Consolas" w:hAnsi="Consolas"/>
-          <w:b/>
-          <w:bCs/>
-          <w:lang w:val="bg-BG"/>
-        </w:rPr>
-        <w:t xml:space="preserve"> </w:t>
-      </w:r>
-      <w:proofErr w:type="spellStart"/>
-      <w:r>
-        <w:rPr>
-          <w:rFonts w:ascii="Consolas" w:hAnsi="Consolas"/>
-          <w:b/>
-          <w:bCs/>
-          <w:lang w:val="bg-BG"/>
-        </w:rPr>
-        <w:t>enough</w:t>
-      </w:r>
-      <w:proofErr w:type="spellEnd"/>
-      <w:r>
-        <w:rPr>
-          <w:rFonts w:ascii="Consolas" w:hAnsi="Consolas"/>
-          <w:b/>
-          <w:bCs/>
-          <w:lang w:val="bg-BG"/>
-        </w:rPr>
-        <w:t xml:space="preserve"> </w:t>
-      </w:r>
-      <w:proofErr w:type="spellStart"/>
-      <w:r>
-        <w:rPr>
-          <w:rFonts w:ascii="Consolas" w:hAnsi="Consolas"/>
-          <w:b/>
-          <w:bCs/>
-          <w:lang w:val="bg-BG"/>
-        </w:rPr>
-        <w:t>money</w:t>
-      </w:r>
-      <w:proofErr w:type="spellEnd"/>
-      <w:r>
-        <w:rPr>
-          <w:rFonts w:ascii="Consolas" w:hAnsi="Consolas"/>
-          <w:b/>
-          <w:bCs/>
-          <w:lang w:val="bg-BG"/>
-        </w:rPr>
-        <w:t>!"</w:t>
+        <w:t>"You don't have enough money!"</w:t>
       </w:r>
     </w:p>
     <w:p>
@@ -4318,9 +4071,16 @@
           <w:bCs/>
           <w:lang w:val="bg-BG"/>
         </w:rPr>
-        <w:t>"</w:t>
-      </w:r>
-      <w:proofErr w:type="spellStart"/>
+        <w:t xml:space="preserve">"You need </w:t>
+      </w:r>
+      <w:r>
+        <w:rPr>
+          <w:b/>
+          <w:bCs/>
+          <w:lang w:val="bg-BG"/>
+        </w:rPr>
+        <w:t>{недостигащи пари}</w:t>
+      </w:r>
       <w:r>
         <w:rPr>
           <w:rFonts w:ascii="Consolas" w:hAnsi="Consolas"/>
@@ -4328,72 +4088,15 @@
           <w:bCs/>
           <w:lang w:val="bg-BG"/>
         </w:rPr>
-        <w:t>You</w:t>
-      </w:r>
-      <w:proofErr w:type="spellEnd"/>
-      <w:r>
-        <w:rPr>
-          <w:rFonts w:ascii="Consolas" w:hAnsi="Consolas"/>
+        <w:t xml:space="preserve"> </w:t>
+      </w:r>
+      <w:r>
+        <w:rPr>
           <w:b/>
           <w:bCs/>
           <w:lang w:val="bg-BG"/>
         </w:rPr>
-        <w:t xml:space="preserve"> </w:t>
-      </w:r>
-      <w:proofErr w:type="spellStart"/>
-      <w:r>
-        <w:rPr>
-          <w:rFonts w:ascii="Consolas" w:hAnsi="Consolas"/>
-          <w:b/>
-          <w:bCs/>
-          <w:lang w:val="bg-BG"/>
-        </w:rPr>
-        <w:t>need</w:t>
-      </w:r>
-      <w:proofErr w:type="spellEnd"/>
-      <w:r>
-        <w:rPr>
-          <w:rFonts w:ascii="Consolas" w:hAnsi="Consolas"/>
-          <w:b/>
-          <w:bCs/>
-          <w:lang w:val="bg-BG"/>
-        </w:rPr>
-        <w:t xml:space="preserve"> </w:t>
-      </w:r>
-      <w:r>
-        <w:rPr>
-          <w:b/>
-          <w:bCs/>
-          <w:lang w:val="bg-BG"/>
-        </w:rPr>
-        <w:t>{недостигащи пари}</w:t>
-      </w:r>
-      <w:r>
-        <w:rPr>
-          <w:rFonts w:ascii="Consolas" w:hAnsi="Consolas"/>
-          <w:b/>
-          <w:bCs/>
-          <w:lang w:val="bg-BG"/>
-        </w:rPr>
-        <w:t xml:space="preserve"> </w:t>
-      </w:r>
-      <w:proofErr w:type="spellStart"/>
-      <w:r>
-        <w:rPr>
-          <w:b/>
-          <w:bCs/>
-          <w:lang w:val="bg-BG"/>
-        </w:rPr>
-        <w:t>leva</w:t>
-      </w:r>
-      <w:proofErr w:type="spellEnd"/>
-      <w:r>
-        <w:rPr>
-          <w:b/>
-          <w:bCs/>
-          <w:lang w:val="bg-BG"/>
-        </w:rPr>
-        <w:t>!</w:t>
+        <w:t>leva!</w:t>
       </w:r>
       <w:r>
         <w:rPr>
@@ -4455,7 +4158,7 @@
     <w:tbl>
       <w:tblPr>
         <w:tblStyle w:val="TableGrid"/>
-        <w:tblW w:w="10336" w:type="dxa"/>
+        <w:tblW w:w="10387" w:type="dxa"/>
         <w:jc w:val="center"/>
         <w:tblCellMar>
           <w:top w:w="85" w:type="dxa"/>
@@ -4466,17 +4169,18 @@
         <w:tblLook w:val="04A0" w:firstRow="1" w:lastRow="0" w:firstColumn="1" w:lastColumn="0" w:noHBand="0" w:noVBand="1"/>
       </w:tblPr>
       <w:tblGrid>
-        <w:gridCol w:w="2056"/>
-        <w:gridCol w:w="2430"/>
-        <w:gridCol w:w="5850"/>
+        <w:gridCol w:w="2066"/>
+        <w:gridCol w:w="2442"/>
+        <w:gridCol w:w="5879"/>
       </w:tblGrid>
       <w:tr>
         <w:trPr>
+          <w:trHeight w:val="290"/>
           <w:jc w:val="center"/>
         </w:trPr>
         <w:tc>
           <w:tcPr>
-            <w:tcW w:w="2056" w:type="dxa"/>
+            <w:tcW w:w="2066" w:type="dxa"/>
             <w:tcBorders>
               <w:top w:val="single" w:sz="4" w:space="0" w:color="auto"/>
               <w:left w:val="single" w:sz="4" w:space="0" w:color="auto"/>
@@ -4508,7 +4212,7 @@
         </w:tc>
         <w:tc>
           <w:tcPr>
-            <w:tcW w:w="2430" w:type="dxa"/>
+            <w:tcW w:w="2442" w:type="dxa"/>
             <w:tcBorders>
               <w:top w:val="single" w:sz="4" w:space="0" w:color="auto"/>
               <w:left w:val="single" w:sz="4" w:space="0" w:color="auto"/>
@@ -4540,7 +4244,7 @@
         </w:tc>
         <w:tc>
           <w:tcPr>
-            <w:tcW w:w="5850" w:type="dxa"/>
+            <w:tcW w:w="5879" w:type="dxa"/>
             <w:tcBorders>
               <w:top w:val="single" w:sz="4" w:space="0" w:color="auto"/>
               <w:left w:val="single" w:sz="4" w:space="0" w:color="auto"/>
@@ -4573,12 +4277,12 @@
       </w:tr>
       <w:tr>
         <w:trPr>
-          <w:trHeight w:val="2345"/>
+          <w:trHeight w:val="2436"/>
           <w:jc w:val="center"/>
         </w:trPr>
         <w:tc>
           <w:tcPr>
-            <w:tcW w:w="2056" w:type="dxa"/>
+            <w:tcW w:w="2066" w:type="dxa"/>
             <w:tcBorders>
               <w:top w:val="single" w:sz="4" w:space="0" w:color="auto"/>
               <w:left w:val="single" w:sz="4" w:space="0" w:color="auto"/>
@@ -4611,7 +4315,6 @@
                 <w:lang w:val="bg-BG"/>
               </w:rPr>
             </w:pPr>
-            <w:proofErr w:type="spellStart"/>
             <w:r>
               <w:rPr>
                 <w:rFonts w:ascii="Consolas" w:eastAsia="Calibri" w:hAnsi="Consolas" w:cs="Times New Roman"/>
@@ -4619,7 +4322,6 @@
               </w:rPr>
               <w:t>Backpack</w:t>
             </w:r>
-            <w:proofErr w:type="spellEnd"/>
           </w:p>
           <w:p>
             <w:pPr>
@@ -4645,7 +4347,6 @@
                 <w:lang w:val="bg-BG"/>
               </w:rPr>
             </w:pPr>
-            <w:proofErr w:type="spellStart"/>
             <w:r>
               <w:rPr>
                 <w:rFonts w:ascii="Consolas" w:eastAsia="Calibri" w:hAnsi="Consolas" w:cs="Times New Roman"/>
@@ -4653,7 +4354,6 @@
               </w:rPr>
               <w:t>Shoes</w:t>
             </w:r>
-            <w:proofErr w:type="spellEnd"/>
           </w:p>
           <w:p>
             <w:pPr>
@@ -4679,7 +4379,6 @@
                 <w:lang w:val="bg-BG"/>
               </w:rPr>
             </w:pPr>
-            <w:proofErr w:type="spellStart"/>
             <w:r>
               <w:rPr>
                 <w:rFonts w:ascii="Consolas" w:eastAsia="Calibri" w:hAnsi="Consolas" w:cs="Times New Roman"/>
@@ -4687,7 +4386,6 @@
               </w:rPr>
               <w:t>Sunglasses</w:t>
             </w:r>
-            <w:proofErr w:type="spellEnd"/>
           </w:p>
           <w:p>
             <w:pPr>
@@ -4713,7 +4411,6 @@
                 <w:lang w:val="bg-BG"/>
               </w:rPr>
             </w:pPr>
-            <w:proofErr w:type="spellStart"/>
             <w:r>
               <w:rPr>
                 <w:rFonts w:ascii="Consolas" w:eastAsia="Calibri" w:hAnsi="Consolas" w:cs="Times New Roman"/>
@@ -4721,12 +4418,11 @@
               </w:rPr>
               <w:t>Stop</w:t>
             </w:r>
-            <w:proofErr w:type="spellEnd"/>
           </w:p>
         </w:tc>
         <w:tc>
           <w:tcPr>
-            <w:tcW w:w="2430" w:type="dxa"/>
+            <w:tcW w:w="2442" w:type="dxa"/>
             <w:tcBorders>
               <w:top w:val="single" w:sz="4" w:space="0" w:color="auto"/>
               <w:left w:val="single" w:sz="4" w:space="0" w:color="auto"/>
@@ -4743,91 +4439,18 @@
                 <w:lang w:val="bg-BG"/>
               </w:rPr>
             </w:pPr>
-            <w:proofErr w:type="spellStart"/>
             <w:r>
               <w:rPr>
                 <w:rFonts w:ascii="Consolas" w:eastAsia="Calibri" w:hAnsi="Consolas" w:cs="Times New Roman"/>
                 <w:lang w:val="bg-BG"/>
               </w:rPr>
-              <w:t>You</w:t>
-            </w:r>
-            <w:proofErr w:type="spellEnd"/>
-            <w:r>
-              <w:rPr>
-                <w:rFonts w:ascii="Consolas" w:eastAsia="Calibri" w:hAnsi="Consolas" w:cs="Times New Roman"/>
-                <w:lang w:val="bg-BG"/>
-              </w:rPr>
-              <w:t xml:space="preserve"> </w:t>
-            </w:r>
-            <w:proofErr w:type="spellStart"/>
-            <w:r>
-              <w:rPr>
-                <w:rFonts w:ascii="Consolas" w:eastAsia="Calibri" w:hAnsi="Consolas" w:cs="Times New Roman"/>
-                <w:lang w:val="bg-BG"/>
-              </w:rPr>
-              <w:t>bought</w:t>
-            </w:r>
-            <w:proofErr w:type="spellEnd"/>
-            <w:r>
-              <w:rPr>
-                <w:rFonts w:ascii="Consolas" w:eastAsia="Calibri" w:hAnsi="Consolas" w:cs="Times New Roman"/>
-                <w:lang w:val="bg-BG"/>
-              </w:rPr>
-              <w:t xml:space="preserve"> 3 </w:t>
-            </w:r>
-            <w:proofErr w:type="spellStart"/>
-            <w:r>
-              <w:rPr>
-                <w:rFonts w:ascii="Consolas" w:eastAsia="Calibri" w:hAnsi="Consolas" w:cs="Times New Roman"/>
-                <w:lang w:val="bg-BG"/>
-              </w:rPr>
-              <w:t>products</w:t>
-            </w:r>
-            <w:proofErr w:type="spellEnd"/>
-            <w:r>
-              <w:rPr>
-                <w:rFonts w:ascii="Consolas" w:eastAsia="Calibri" w:hAnsi="Consolas" w:cs="Times New Roman"/>
-                <w:lang w:val="bg-BG"/>
-              </w:rPr>
-              <w:t xml:space="preserve"> </w:t>
-            </w:r>
-            <w:proofErr w:type="spellStart"/>
-            <w:r>
-              <w:rPr>
-                <w:rFonts w:ascii="Consolas" w:eastAsia="Calibri" w:hAnsi="Consolas" w:cs="Times New Roman"/>
-                <w:lang w:val="bg-BG"/>
-              </w:rPr>
-              <w:t>for</w:t>
-            </w:r>
-            <w:proofErr w:type="spellEnd"/>
-            <w:r>
-              <w:rPr>
-                <w:rFonts w:ascii="Consolas" w:eastAsia="Calibri" w:hAnsi="Consolas" w:cs="Times New Roman"/>
-                <w:lang w:val="bg-BG"/>
-              </w:rPr>
-              <w:t xml:space="preserve"> 94.20 </w:t>
-            </w:r>
-            <w:proofErr w:type="spellStart"/>
-            <w:r>
-              <w:rPr>
-                <w:rFonts w:ascii="Consolas" w:eastAsia="Calibri" w:hAnsi="Consolas" w:cs="Times New Roman"/>
-                <w:lang w:val="bg-BG"/>
-              </w:rPr>
-              <w:t>leva</w:t>
-            </w:r>
-            <w:proofErr w:type="spellEnd"/>
-            <w:r>
-              <w:rPr>
-                <w:rFonts w:ascii="Consolas" w:eastAsia="Calibri" w:hAnsi="Consolas" w:cs="Times New Roman"/>
-                <w:lang w:val="bg-BG"/>
-              </w:rPr>
-              <w:t>.</w:t>
+              <w:t>You bought 3 products for 94.20 leva.</w:t>
             </w:r>
           </w:p>
         </w:tc>
         <w:tc>
           <w:tcPr>
-            <w:tcW w:w="5850" w:type="dxa"/>
+            <w:tcW w:w="5879" w:type="dxa"/>
             <w:tcBorders>
               <w:top w:val="single" w:sz="4" w:space="0" w:color="auto"/>
               <w:left w:val="single" w:sz="4" w:space="0" w:color="auto"/>
@@ -4937,25 +4560,7 @@
                 <w:bCs/>
                 <w:lang w:val="bg-BG"/>
               </w:rPr>
-              <w:t>"</w:t>
-            </w:r>
-            <w:proofErr w:type="spellStart"/>
-            <w:r>
-              <w:rPr>
-                <w:b/>
-                <w:bCs/>
-                <w:lang w:val="bg-BG"/>
-              </w:rPr>
-              <w:t>Stop</w:t>
-            </w:r>
-            <w:proofErr w:type="spellEnd"/>
-            <w:r>
-              <w:rPr>
-                <w:b/>
-                <w:bCs/>
-                <w:lang w:val="bg-BG"/>
-              </w:rPr>
-              <w:t>"</w:t>
+              <w:t>"Stop"</w:t>
             </w:r>
             <w:r>
               <w:rPr>
@@ -4968,11 +4573,12 @@
       </w:tr>
       <w:tr>
         <w:trPr>
+          <w:trHeight w:val="290"/>
           <w:jc w:val="center"/>
         </w:trPr>
         <w:tc>
           <w:tcPr>
-            <w:tcW w:w="2056" w:type="dxa"/>
+            <w:tcW w:w="2066" w:type="dxa"/>
             <w:tcBorders>
               <w:top w:val="single" w:sz="4" w:space="0" w:color="auto"/>
               <w:left w:val="single" w:sz="4" w:space="0" w:color="auto"/>
@@ -5004,7 +4610,7 @@
         </w:tc>
         <w:tc>
           <w:tcPr>
-            <w:tcW w:w="2430" w:type="dxa"/>
+            <w:tcW w:w="2442" w:type="dxa"/>
             <w:tcBorders>
               <w:top w:val="single" w:sz="4" w:space="0" w:color="auto"/>
               <w:left w:val="single" w:sz="4" w:space="0" w:color="auto"/>
@@ -5036,7 +4642,7 @@
         </w:tc>
         <w:tc>
           <w:tcPr>
-            <w:tcW w:w="5850" w:type="dxa"/>
+            <w:tcW w:w="5879" w:type="dxa"/>
             <w:tcBorders>
               <w:top w:val="single" w:sz="4" w:space="0" w:color="auto"/>
               <w:left w:val="single" w:sz="4" w:space="0" w:color="auto"/>
@@ -5069,12 +4675,12 @@
       </w:tr>
       <w:tr>
         <w:trPr>
-          <w:trHeight w:val="1911"/>
+          <w:trHeight w:val="1985"/>
           <w:jc w:val="center"/>
         </w:trPr>
         <w:tc>
           <w:tcPr>
-            <w:tcW w:w="2056" w:type="dxa"/>
+            <w:tcW w:w="2066" w:type="dxa"/>
             <w:tcBorders>
               <w:top w:val="single" w:sz="4" w:space="0" w:color="auto"/>
               <w:left w:val="single" w:sz="4" w:space="0" w:color="auto"/>
@@ -5107,31 +4713,13 @@
                 <w:lang w:val="bg-BG"/>
               </w:rPr>
             </w:pPr>
-            <w:proofErr w:type="spellStart"/>
             <w:r>
               <w:rPr>
                 <w:rFonts w:ascii="Consolas" w:eastAsia="Calibri" w:hAnsi="Consolas" w:cs="Times New Roman"/>
                 <w:lang w:val="bg-BG"/>
               </w:rPr>
-              <w:t>Thermal</w:t>
-            </w:r>
-            <w:proofErr w:type="spellEnd"/>
-            <w:r>
-              <w:rPr>
-                <w:rFonts w:ascii="Consolas" w:eastAsia="Calibri" w:hAnsi="Consolas" w:cs="Times New Roman"/>
-                <w:lang w:val="bg-BG"/>
-              </w:rPr>
-              <w:t xml:space="preserve"> </w:t>
-            </w:r>
-            <w:proofErr w:type="spellStart"/>
-            <w:r>
-              <w:rPr>
-                <w:rFonts w:ascii="Consolas" w:eastAsia="Calibri" w:hAnsi="Consolas" w:cs="Times New Roman"/>
-                <w:lang w:val="bg-BG"/>
-              </w:rPr>
-              <w:t>underwear</w:t>
-            </w:r>
-            <w:proofErr w:type="spellEnd"/>
+              <w:t>Thermal underwear</w:t>
+            </w:r>
           </w:p>
           <w:p>
             <w:pPr>
@@ -5157,7 +4745,6 @@
                 <w:lang w:val="bg-BG"/>
               </w:rPr>
             </w:pPr>
-            <w:proofErr w:type="spellStart"/>
             <w:r>
               <w:rPr>
                 <w:rFonts w:ascii="Consolas" w:eastAsia="Calibri" w:hAnsi="Consolas" w:cs="Times New Roman"/>
@@ -5165,7 +4752,6 @@
               </w:rPr>
               <w:t>Sunscreen</w:t>
             </w:r>
-            <w:proofErr w:type="spellEnd"/>
           </w:p>
           <w:p>
             <w:pPr>
@@ -5187,7 +4773,7 @@
         </w:tc>
         <w:tc>
           <w:tcPr>
-            <w:tcW w:w="2430" w:type="dxa"/>
+            <w:tcW w:w="2442" w:type="dxa"/>
             <w:tcBorders>
               <w:top w:val="single" w:sz="4" w:space="0" w:color="auto"/>
               <w:left w:val="single" w:sz="4" w:space="0" w:color="auto"/>
@@ -5204,85 +4790,12 @@
                 <w:lang w:val="bg-BG"/>
               </w:rPr>
             </w:pPr>
-            <w:proofErr w:type="spellStart"/>
             <w:r>
               <w:rPr>
                 <w:rFonts w:ascii="Consolas" w:eastAsia="Calibri" w:hAnsi="Consolas" w:cs="Times New Roman"/>
                 <w:lang w:val="bg-BG"/>
               </w:rPr>
-              <w:t>You</w:t>
-            </w:r>
-            <w:proofErr w:type="spellEnd"/>
-            <w:r>
-              <w:rPr>
-                <w:rFonts w:ascii="Consolas" w:eastAsia="Calibri" w:hAnsi="Consolas" w:cs="Times New Roman"/>
-                <w:lang w:val="bg-BG"/>
-              </w:rPr>
-              <w:t xml:space="preserve"> </w:t>
-            </w:r>
-            <w:proofErr w:type="spellStart"/>
-            <w:r>
-              <w:rPr>
-                <w:rFonts w:ascii="Consolas" w:eastAsia="Calibri" w:hAnsi="Consolas" w:cs="Times New Roman"/>
-                <w:lang w:val="bg-BG"/>
-              </w:rPr>
-              <w:t>don't</w:t>
-            </w:r>
-            <w:proofErr w:type="spellEnd"/>
-            <w:r>
-              <w:rPr>
-                <w:rFonts w:ascii="Consolas" w:eastAsia="Calibri" w:hAnsi="Consolas" w:cs="Times New Roman"/>
-                <w:lang w:val="bg-BG"/>
-              </w:rPr>
-              <w:t xml:space="preserve"> </w:t>
-            </w:r>
-            <w:proofErr w:type="spellStart"/>
-            <w:r>
-              <w:rPr>
-                <w:rFonts w:ascii="Consolas" w:eastAsia="Calibri" w:hAnsi="Consolas" w:cs="Times New Roman"/>
-                <w:lang w:val="bg-BG"/>
-              </w:rPr>
-              <w:t>have</w:t>
-            </w:r>
-            <w:proofErr w:type="spellEnd"/>
-            <w:r>
-              <w:rPr>
-                <w:rFonts w:ascii="Consolas" w:eastAsia="Calibri" w:hAnsi="Consolas" w:cs="Times New Roman"/>
-                <w:lang w:val="bg-BG"/>
-              </w:rPr>
-              <w:t xml:space="preserve"> </w:t>
-            </w:r>
-            <w:proofErr w:type="spellStart"/>
-            <w:r>
-              <w:rPr>
-                <w:rFonts w:ascii="Consolas" w:eastAsia="Calibri" w:hAnsi="Consolas" w:cs="Times New Roman"/>
-                <w:lang w:val="bg-BG"/>
-              </w:rPr>
-              <w:t>enough</w:t>
-            </w:r>
-            <w:proofErr w:type="spellEnd"/>
-            <w:r>
-              <w:rPr>
-                <w:rFonts w:ascii="Consolas" w:eastAsia="Calibri" w:hAnsi="Consolas" w:cs="Times New Roman"/>
-                <w:lang w:val="bg-BG"/>
-              </w:rPr>
-              <w:t xml:space="preserve"> </w:t>
-            </w:r>
-            <w:proofErr w:type="spellStart"/>
-            <w:r>
-              <w:rPr>
-                <w:rFonts w:ascii="Consolas" w:eastAsia="Calibri" w:hAnsi="Consolas" w:cs="Times New Roman"/>
-                <w:lang w:val="bg-BG"/>
-              </w:rPr>
-              <w:t>money</w:t>
-            </w:r>
-            <w:proofErr w:type="spellEnd"/>
-            <w:r>
-              <w:rPr>
-                <w:rFonts w:ascii="Consolas" w:eastAsia="Calibri" w:hAnsi="Consolas" w:cs="Times New Roman"/>
-                <w:lang w:val="bg-BG"/>
-              </w:rPr>
-              <w:t>!</w:t>
+              <w:t>You don't have enough money!</w:t>
             </w:r>
           </w:p>
           <w:p>
@@ -5293,59 +4806,18 @@
                 <w:lang w:val="bg-BG"/>
               </w:rPr>
             </w:pPr>
-            <w:proofErr w:type="spellStart"/>
             <w:r>
               <w:rPr>
                 <w:rFonts w:ascii="Consolas" w:eastAsia="Calibri" w:hAnsi="Consolas" w:cs="Times New Roman"/>
                 <w:lang w:val="bg-BG"/>
               </w:rPr>
-              <w:t>You</w:t>
-            </w:r>
-            <w:proofErr w:type="spellEnd"/>
-            <w:r>
-              <w:rPr>
-                <w:rFonts w:ascii="Consolas" w:eastAsia="Calibri" w:hAnsi="Consolas" w:cs="Times New Roman"/>
-                <w:lang w:val="bg-BG"/>
-              </w:rPr>
-              <w:t xml:space="preserve"> </w:t>
-            </w:r>
-            <w:proofErr w:type="spellStart"/>
-            <w:r>
-              <w:rPr>
-                <w:rFonts w:ascii="Consolas" w:eastAsia="Calibri" w:hAnsi="Consolas" w:cs="Times New Roman"/>
-                <w:lang w:val="bg-BG"/>
-              </w:rPr>
-              <w:t>need</w:t>
-            </w:r>
-            <w:proofErr w:type="spellEnd"/>
-            <w:r>
-              <w:rPr>
-                <w:rFonts w:ascii="Consolas" w:eastAsia="Calibri" w:hAnsi="Consolas" w:cs="Times New Roman"/>
-                <w:lang w:val="bg-BG"/>
-              </w:rPr>
-              <w:t xml:space="preserve"> 15.00 </w:t>
-            </w:r>
-            <w:proofErr w:type="spellStart"/>
-            <w:r>
-              <w:rPr>
-                <w:rFonts w:ascii="Consolas" w:eastAsia="Calibri" w:hAnsi="Consolas" w:cs="Times New Roman"/>
-                <w:lang w:val="bg-BG"/>
-              </w:rPr>
-              <w:t>leva</w:t>
-            </w:r>
-            <w:proofErr w:type="spellEnd"/>
-            <w:r>
-              <w:rPr>
-                <w:rFonts w:ascii="Consolas" w:eastAsia="Calibri" w:hAnsi="Consolas" w:cs="Times New Roman"/>
-                <w:lang w:val="bg-BG"/>
-              </w:rPr>
-              <w:t>!</w:t>
+              <w:t>You need 15.00 leva!</w:t>
             </w:r>
           </w:p>
         </w:tc>
         <w:tc>
           <w:tcPr>
-            <w:tcW w:w="5850" w:type="dxa"/>
+            <w:tcW w:w="5879" w:type="dxa"/>
             <w:tcBorders>
               <w:top w:val="single" w:sz="4" w:space="0" w:color="auto"/>
               <w:left w:val="single" w:sz="4" w:space="0" w:color="auto"/>
@@ -5397,23 +4869,7 @@
                 <w:rFonts w:eastAsia="Calibri" w:cstheme="minorHAnsi"/>
                 <w:lang w:val="bg-BG"/>
               </w:rPr>
-              <w:t xml:space="preserve">Купуваме </w:t>
-            </w:r>
-            <w:proofErr w:type="spellStart"/>
-            <w:r>
-              <w:rPr>
-                <w:rFonts w:eastAsia="Calibri" w:cstheme="minorHAnsi"/>
-                <w:lang w:val="bg-BG"/>
-              </w:rPr>
-              <w:t>термобельо</w:t>
-            </w:r>
-            <w:proofErr w:type="spellEnd"/>
-            <w:r>
-              <w:rPr>
-                <w:rFonts w:eastAsia="Calibri" w:cstheme="minorHAnsi"/>
-                <w:lang w:val="bg-BG"/>
-              </w:rPr>
-              <w:t xml:space="preserve"> за 24 лева. Остават 30 лв.</w:t>
+              <w:t>Купуваме термобельо за 24 лева. Остават 30 лв.</w:t>
             </w:r>
           </w:p>
           <w:p>

</xml_diff>